<commit_message>
subo cambios actualizando base de datos y documentos
</commit_message>
<xml_diff>
--- a/documentos/Acta de Constitución de SOFTVET.docx
+++ b/documentos/Acta de Constitución de SOFTVET.docx
@@ -260,10 +260,25 @@
         <w:t>Clínica</w:t>
       </w:r>
       <w:r>
-        <w:t>, venta y facturación de productos, actividad de los clientes</w:t>
+        <w:t>, venta</w:t>
+      </w:r>
+      <w:r>
+        <w:t>s</w:t>
+      </w:r>
+      <w:r>
+        <w:t xml:space="preserve"> y </w:t>
+      </w:r>
+      <w:r>
+        <w:t>gestión</w:t>
+      </w:r>
+      <w:r>
+        <w:t xml:space="preserve"> de productos, actividad de los clientes</w:t>
       </w:r>
       <w:r>
         <w:t>, turnos para peluquería canina</w:t>
+      </w:r>
+      <w:r>
+        <w:t>, control de personal</w:t>
       </w:r>
       <w:r>
         <w:t xml:space="preserve">. </w:t>
@@ -465,10 +480,6 @@
           <w:ilvl w:val="0"/>
           <w:numId w:val="4"/>
         </w:numPr>
-        <w:rPr>
-          <w:b/>
-          <w:bCs/>
-        </w:rPr>
       </w:pPr>
       <w:r>
         <w:rPr>
@@ -484,39 +495,6 @@
           <w:bCs/>
         </w:rPr>
         <w:t>.</w:t>
-      </w:r>
-    </w:p>
-    <w:p>
-      <w:pPr>
-        <w:pStyle w:val="Prrafodelista"/>
-        <w:numPr>
-          <w:ilvl w:val="0"/>
-          <w:numId w:val="4"/>
-        </w:numPr>
-      </w:pPr>
-      <w:r>
-        <w:t>Implementar un módulo</w:t>
-      </w:r>
-      <w:r>
-        <w:t xml:space="preserve"> </w:t>
-      </w:r>
-      <w:r>
-        <w:rPr>
-          <w:rStyle w:val="Textoennegrita"/>
-          <w:b w:val="0"/>
-          <w:bCs w:val="0"/>
-        </w:rPr>
-        <w:t>para que los clientes puedan reservar</w:t>
-      </w:r>
-      <w:r>
-        <w:rPr>
-          <w:b/>
-          <w:bCs/>
-        </w:rPr>
-        <w:t>.</w:t>
-      </w:r>
-      <w:r>
-        <w:t xml:space="preserve"> un turno para peluquería canina (con solo su correo y número de teléfono).</w:t>
       </w:r>
     </w:p>
     <w:p>
@@ -670,7 +648,13 @@
         </w:numPr>
       </w:pPr>
       <w:r>
-        <w:t xml:space="preserve">Gestión de Pacientes, </w:t>
+        <w:t xml:space="preserve">Gestión de </w:t>
+      </w:r>
+      <w:r>
+        <w:t>Clientes</w:t>
+      </w:r>
+      <w:r>
+        <w:t xml:space="preserve">, </w:t>
       </w:r>
       <w:r>
         <w:t>M</w:t>
@@ -685,7 +669,21 @@
         <w:t>eterinarios</w:t>
       </w:r>
       <w:r>
-        <w:t>, Productos y Turnos.</w:t>
+        <w:t>, Productos</w:t>
+      </w:r>
+      <w:r>
+        <w:t xml:space="preserve">, Ventas, Compras de </w:t>
+      </w:r>
+      <w:proofErr w:type="spellStart"/>
+      <w:r>
+        <w:t>reesctock</w:t>
+      </w:r>
+      <w:proofErr w:type="spellEnd"/>
+      <w:r>
+        <w:t>, Proveedores</w:t>
+      </w:r>
+      <w:r>
+        <w:t xml:space="preserve"> y Turnos.</w:t>
       </w:r>
     </w:p>
     <w:p>
@@ -782,56 +780,57 @@
     </w:p>
     <w:p>
       <w:pPr>
-        <w:rPr>
-          <w:sz w:val="32"/>
-          <w:szCs w:val="32"/>
-        </w:rPr>
-      </w:pPr>
-    </w:p>
-    <w:p>
-      <w:pPr>
-        <w:rPr>
-          <w:sz w:val="40"/>
-          <w:szCs w:val="40"/>
-          <w:u w:val="single"/>
-        </w:rPr>
-      </w:pPr>
-      <w:r>
-        <w:rPr>
-          <w:sz w:val="40"/>
-          <w:szCs w:val="40"/>
-        </w:rPr>
-        <w:t>5</w:t>
-      </w:r>
-      <w:r>
-        <w:rPr>
-          <w:sz w:val="40"/>
-          <w:szCs w:val="40"/>
-        </w:rPr>
-        <w:t xml:space="preserve">. </w:t>
-      </w:r>
-      <w:r>
-        <w:rPr>
-          <w:sz w:val="40"/>
-          <w:szCs w:val="40"/>
-          <w:u w:val="single"/>
-        </w:rPr>
-        <w:t>Entregables</w:t>
-      </w:r>
-    </w:p>
-    <w:p>
-      <w:pPr>
         <w:pStyle w:val="Prrafodelista"/>
         <w:numPr>
           <w:ilvl w:val="0"/>
           <w:numId w:val="3"/>
         </w:numPr>
         <w:rPr>
+          <w:sz w:val="32"/>
+          <w:szCs w:val="32"/>
+        </w:rPr>
+      </w:pPr>
+      <w:r>
+        <w:t>No se permitirán pagos que no sean en efectivo.</w:t>
+      </w:r>
+    </w:p>
+    <w:p>
+      <w:pPr>
+        <w:rPr>
+          <w:sz w:val="32"/>
+          <w:szCs w:val="32"/>
+        </w:rPr>
+      </w:pPr>
+    </w:p>
+    <w:p>
+      <w:pPr>
+        <w:rPr>
+          <w:sz w:val="40"/>
+          <w:szCs w:val="40"/>
           <w:u w:val="single"/>
         </w:rPr>
       </w:pPr>
       <w:r>
-        <w:t>Documento de requisitos funcionales.</w:t>
+        <w:rPr>
+          <w:sz w:val="40"/>
+          <w:szCs w:val="40"/>
+        </w:rPr>
+        <w:t>5</w:t>
+      </w:r>
+      <w:r>
+        <w:rPr>
+          <w:sz w:val="40"/>
+          <w:szCs w:val="40"/>
+        </w:rPr>
+        <w:t xml:space="preserve">. </w:t>
+      </w:r>
+      <w:r>
+        <w:rPr>
+          <w:sz w:val="40"/>
+          <w:szCs w:val="40"/>
+          <w:u w:val="single"/>
+        </w:rPr>
+        <w:t>Entregables</w:t>
       </w:r>
     </w:p>
     <w:p>
@@ -846,7 +845,7 @@
         </w:rPr>
       </w:pPr>
       <w:r>
-        <w:t>Diseño de Base de datos y diagramas UML.</w:t>
+        <w:t>Documento de requisitos funcionales.</w:t>
       </w:r>
     </w:p>
     <w:p>
@@ -861,7 +860,7 @@
         </w:rPr>
       </w:pPr>
       <w:r>
-        <w:t>Prototipos de interfaz de usuario (mockups).</w:t>
+        <w:t>Diseño de Base de datos y diagramas UML.</w:t>
       </w:r>
     </w:p>
     <w:p>
@@ -876,7 +875,7 @@
         </w:rPr>
       </w:pPr>
       <w:r>
-        <w:t>Código fuente en repositorio (GitHub).</w:t>
+        <w:t>Prototipos de interfaz de usuario (mockups).</w:t>
       </w:r>
     </w:p>
     <w:p>
@@ -891,6 +890,21 @@
         </w:rPr>
       </w:pPr>
       <w:r>
+        <w:t>Código fuente en repositorio (GitHub).</w:t>
+      </w:r>
+    </w:p>
+    <w:p>
+      <w:pPr>
+        <w:pStyle w:val="Prrafodelista"/>
+        <w:numPr>
+          <w:ilvl w:val="0"/>
+          <w:numId w:val="3"/>
+        </w:numPr>
+        <w:rPr>
+          <w:u w:val="single"/>
+        </w:rPr>
+      </w:pPr>
+      <w:r>
         <w:t>Manual de Usuario y Manual Técnico.</w:t>
       </w:r>
     </w:p>
@@ -1091,7 +1105,7 @@
           <w:i/>
           <w:iCs/>
         </w:rPr>
-        <w:t>Sprint 2 (Semanas 3-</w:t>
+        <w:t xml:space="preserve">Sprint </w:t>
       </w:r>
       <w:r>
         <w:rPr>
@@ -1100,7 +1114,34 @@
           <w:i/>
           <w:iCs/>
         </w:rPr>
-        <w:t xml:space="preserve">5): </w:t>
+        <w:t>2</w:t>
+      </w:r>
+      <w:r>
+        <w:rPr>
+          <w:b/>
+          <w:bCs/>
+          <w:i/>
+          <w:iCs/>
+        </w:rPr>
+        <w:t xml:space="preserve"> (Semanas </w:t>
+      </w:r>
+      <w:r>
+        <w:rPr>
+          <w:b/>
+          <w:bCs/>
+          <w:i/>
+          <w:iCs/>
+        </w:rPr>
+        <w:t>3</w:t>
+      </w:r>
+      <w:r>
+        <w:rPr>
+          <w:b/>
+          <w:bCs/>
+          <w:i/>
+          <w:iCs/>
+        </w:rPr>
+        <w:t xml:space="preserve">): </w:t>
       </w:r>
       <w:r>
         <w:rPr>
@@ -1132,7 +1173,43 @@
           <w:i/>
           <w:iCs/>
         </w:rPr>
-        <w:t xml:space="preserve">Sprint 3 (Semanas 6-7): </w:t>
+        <w:t>Sprint</w:t>
+      </w:r>
+      <w:r>
+        <w:rPr>
+          <w:b/>
+          <w:bCs/>
+          <w:i/>
+          <w:iCs/>
+        </w:rPr>
+        <w:t xml:space="preserve"> 3</w:t>
+      </w:r>
+      <w:r>
+        <w:rPr>
+          <w:b/>
+          <w:bCs/>
+          <w:i/>
+          <w:iCs/>
+        </w:rPr>
+        <w:t xml:space="preserve"> (Semanas </w:t>
+      </w:r>
+      <w:r>
+        <w:rPr>
+          <w:b/>
+          <w:bCs/>
+          <w:i/>
+          <w:iCs/>
+        </w:rPr>
+        <w:t>4</w:t>
+      </w:r>
+      <w:r>
+        <w:rPr>
+          <w:b/>
+          <w:bCs/>
+          <w:i/>
+          <w:iCs/>
+        </w:rPr>
+        <w:t xml:space="preserve">): </w:t>
       </w:r>
       <w:r>
         <w:rPr>
@@ -1157,14 +1234,50 @@
           <w:i/>
           <w:iCs/>
         </w:rPr>
-        <w:t xml:space="preserve">Sprint 4 (Semanas 8-9): </w:t>
-      </w:r>
-      <w:r>
-        <w:rPr>
+        <w:t xml:space="preserve">Sprint </w:t>
+      </w:r>
+      <w:r>
+        <w:rPr>
+          <w:b/>
+          <w:bCs/>
           <w:i/>
           <w:iCs/>
         </w:rPr>
-        <w:t>Integración de Notificaciones (Chat Bot) y primeras pruebas.</w:t>
+        <w:t>4</w:t>
+      </w:r>
+      <w:r>
+        <w:rPr>
+          <w:b/>
+          <w:bCs/>
+          <w:i/>
+          <w:iCs/>
+        </w:rPr>
+        <w:t xml:space="preserve"> (Semana </w:t>
+      </w:r>
+      <w:r>
+        <w:rPr>
+          <w:b/>
+          <w:bCs/>
+          <w:i/>
+          <w:iCs/>
+        </w:rPr>
+        <w:t>5</w:t>
+      </w:r>
+      <w:r>
+        <w:rPr>
+          <w:b/>
+          <w:bCs/>
+          <w:i/>
+          <w:iCs/>
+        </w:rPr>
+        <w:t xml:space="preserve">): </w:t>
+      </w:r>
+      <w:r>
+        <w:rPr>
+          <w:i/>
+          <w:iCs/>
+        </w:rPr>
+        <w:t>Ajustes, pruebas, test con usuarios reales, validaciones finales.</w:t>
       </w:r>
     </w:p>
     <w:p>
@@ -1182,24 +1295,8 @@
           <w:i/>
           <w:iCs/>
         </w:rPr>
-        <w:t xml:space="preserve">Sprint 5 (Semana 10-11): </w:t>
-      </w:r>
-      <w:r>
-        <w:rPr>
-          <w:i/>
-          <w:iCs/>
-        </w:rPr>
-        <w:t>Ajustes, pruebas, test con usuarios reales, validaciones finales.</w:t>
-      </w:r>
-    </w:p>
-    <w:p>
-      <w:pPr>
-        <w:pStyle w:val="Prrafodelista"/>
-        <w:numPr>
-          <w:ilvl w:val="0"/>
-          <w:numId w:val="11"/>
-        </w:numPr>
-      </w:pPr>
+        <w:t xml:space="preserve">Sprint </w:t>
+      </w:r>
       <w:r>
         <w:rPr>
           <w:b/>
@@ -1207,7 +1304,34 @@
           <w:i/>
           <w:iCs/>
         </w:rPr>
-        <w:t xml:space="preserve">Sprint 6 (Semana 12-13): </w:t>
+        <w:t>5</w:t>
+      </w:r>
+      <w:r>
+        <w:rPr>
+          <w:b/>
+          <w:bCs/>
+          <w:i/>
+          <w:iCs/>
+        </w:rPr>
+        <w:t xml:space="preserve"> (Semana</w:t>
+      </w:r>
+      <w:r>
+        <w:rPr>
+          <w:b/>
+          <w:bCs/>
+          <w:i/>
+          <w:iCs/>
+        </w:rPr>
+        <w:t xml:space="preserve"> 6</w:t>
+      </w:r>
+      <w:r>
+        <w:rPr>
+          <w:b/>
+          <w:bCs/>
+          <w:i/>
+          <w:iCs/>
+        </w:rPr>
+        <w:t xml:space="preserve">): </w:t>
       </w:r>
       <w:r>
         <w:rPr>
@@ -2703,6 +2827,7 @@
     <w:lsdException w:name="HTML Sample" w:semiHidden="1" w:unhideWhenUsed="1"/>
     <w:lsdException w:name="HTML Typewriter" w:semiHidden="1" w:unhideWhenUsed="1"/>
     <w:lsdException w:name="HTML Variable" w:semiHidden="1" w:unhideWhenUsed="1"/>
+    <w:lsdException w:name="Normal Table" w:semiHidden="1" w:unhideWhenUsed="1"/>
     <w:lsdException w:name="annotation subject" w:semiHidden="1" w:unhideWhenUsed="1"/>
     <w:lsdException w:name="No List" w:semiHidden="1" w:unhideWhenUsed="1"/>
     <w:lsdException w:name="Outline List 1" w:semiHidden="1" w:unhideWhenUsed="1"/>
@@ -2749,8 +2874,10 @@
     <w:lsdException w:name="Table Subtle 2" w:semiHidden="1" w:unhideWhenUsed="1"/>
     <w:lsdException w:name="Table Web 1" w:semiHidden="1" w:unhideWhenUsed="1"/>
     <w:lsdException w:name="Table Web 2" w:semiHidden="1" w:unhideWhenUsed="1"/>
+    <w:lsdException w:name="Table Web 3" w:semiHidden="1" w:unhideWhenUsed="1"/>
     <w:lsdException w:name="Balloon Text" w:semiHidden="1" w:unhideWhenUsed="1"/>
     <w:lsdException w:name="Table Grid" w:uiPriority="39"/>
+    <w:lsdException w:name="Table Theme" w:semiHidden="1" w:unhideWhenUsed="1"/>
     <w:lsdException w:name="Placeholder Text" w:semiHidden="1"/>
     <w:lsdException w:name="No Spacing" w:uiPriority="1" w:qFormat="1"/>
     <w:lsdException w:name="Light Shading" w:uiPriority="60"/>

</xml_diff>